<commit_message>
submit first change on feasibility analysis
</commit_message>
<xml_diff>
--- a/smartcar-middle.docx
+++ b/smartcar-middle.docx
@@ -3566,8 +3566,8 @@
         <w:pStyle w:val="23"/>
       </w:pPr>
       <w:bookmarkStart w:id="3" w:name="_Toc448751702"/>
-      <w:bookmarkStart w:id="4" w:name="_Toc469408398"/>
-      <w:bookmarkStart w:id="5" w:name="_Toc25941672"/>
+      <w:bookmarkStart w:id="4" w:name="_Toc25941672"/>
+      <w:bookmarkStart w:id="5" w:name="_Toc469408398"/>
       <w:r>
         <w:t xml:space="preserve">1.1 </w:t>
       </w:r>
@@ -3607,8 +3607,8 @@
         </w:rPr>
         <w:t>微控制芯片的智能小车，使该小车可以实现黑线循迹、红外避障、超声避障、红外遥控、基于蓝牙的遥控等功能。模块主要分为硬件模块和软件模块两个部分，因此对项目的需求主要针对这两个方面进行。硬件模块主要对配置小车所需的各个硬件进行分析，而软件模块主要是对</w:t>
       </w:r>
-      <w:bookmarkStart w:id="6" w:name="_Toc27861"/>
-      <w:bookmarkStart w:id="7" w:name="_Toc25941673"/>
+      <w:bookmarkStart w:id="6" w:name="_Toc25941673"/>
+      <w:bookmarkStart w:id="7" w:name="_Toc27861"/>
       <w:bookmarkStart w:id="8" w:name="_Toc484611775"/>
       <w:r>
         <w:rPr>
@@ -3689,8 +3689,6 @@
           </wp:inline>
         </w:drawing>
       </w:r>
-      <w:bookmarkStart w:id="55" w:name="_GoBack"/>
-      <w:bookmarkEnd w:id="55"/>
     </w:p>
     <w:p>
       <w:pPr>
@@ -4093,10 +4091,10 @@
       <w:pPr>
         <w:pStyle w:val="43"/>
       </w:pPr>
-      <w:bookmarkStart w:id="10" w:name="_Toc30446"/>
-      <w:bookmarkStart w:id="11" w:name="_Toc25941674"/>
-      <w:bookmarkStart w:id="12" w:name="_Toc484611776"/>
-      <w:bookmarkStart w:id="13" w:name="_Toc27557"/>
+      <w:bookmarkStart w:id="10" w:name="_Toc25941674"/>
+      <w:bookmarkStart w:id="11" w:name="_Toc484611776"/>
+      <w:bookmarkStart w:id="12" w:name="_Toc27557"/>
+      <w:bookmarkStart w:id="13" w:name="_Toc30446"/>
       <w:r>
         <w:rPr>
           <w:rFonts w:hint="eastAsia"/>
@@ -4371,8 +4369,8 @@
       <w:pPr>
         <w:pStyle w:val="47"/>
       </w:pPr>
-      <w:bookmarkStart w:id="14" w:name="_Toc469408399"/>
-      <w:bookmarkStart w:id="15" w:name="_Toc25941675"/>
+      <w:bookmarkStart w:id="14" w:name="_Toc25941675"/>
+      <w:bookmarkStart w:id="15" w:name="_Toc469408399"/>
       <w:r>
         <w:rPr>
           <w:rFonts w:hint="eastAsia"/>
@@ -4558,13 +4556,45 @@
     <w:p>
       <w:pPr>
         <w:pStyle w:val="37"/>
+        <w:numPr>
+          <w:ilvl w:val="0"/>
+          <w:numId w:val="3"/>
+        </w:numPr>
+        <w:ind w:left="845" w:leftChars="0" w:hanging="425" w:firstLineChars="0"/>
+      </w:pPr>
+      <w:r>
+        <w:rPr>
+          <w:rFonts w:hint="eastAsia"/>
+        </w:rPr>
+        <w:t>STM32系列微控制器的选择</w:t>
+      </w:r>
+    </w:p>
+    <w:p>
+      <w:pPr>
+        <w:pStyle w:val="37"/>
         <w:ind w:firstLine="480"/>
       </w:pPr>
       <w:r>
         <w:rPr>
           <w:rFonts w:hint="eastAsia"/>
         </w:rPr>
-        <w:t>(1)STM32系列微控制器的选择</w:t>
+        <w:t>按内核架构来分的话，STM32大体上可以分为三类产品，超低功耗产品、高性能产品和主流产品。从中选择适合本次综合课程设计的MCU</w:t>
+      </w:r>
+    </w:p>
+    <w:p>
+      <w:pPr>
+        <w:pStyle w:val="37"/>
+        <w:numPr>
+          <w:ilvl w:val="0"/>
+          <w:numId w:val="3"/>
+        </w:numPr>
+        <w:ind w:left="845" w:leftChars="0" w:hanging="425" w:firstLineChars="0"/>
+      </w:pPr>
+      <w:r>
+        <w:rPr>
+          <w:rFonts w:hint="eastAsia"/>
+        </w:rPr>
+        <w:t>开发工具的选择</w:t>
       </w:r>
     </w:p>
     <w:p>
@@ -4576,7 +4606,23 @@
         <w:rPr>
           <w:rFonts w:hint="eastAsia"/>
         </w:rPr>
-        <w:t>按内核架构来分的话，STM32大体上可以分为三类产品，超低功耗产品、高性能产品和主流产品。从中选择适合本次综合课程设计的MCU</w:t>
+        <w:t>STM32常用的开发工具有RealView MDK和IAR EWARM。在这两款开发工具中选取最合适的工具。</w:t>
+      </w:r>
+    </w:p>
+    <w:p>
+      <w:pPr>
+        <w:pStyle w:val="37"/>
+        <w:numPr>
+          <w:ilvl w:val="0"/>
+          <w:numId w:val="3"/>
+        </w:numPr>
+        <w:ind w:left="845" w:leftChars="0" w:hanging="425" w:firstLineChars="0"/>
+      </w:pPr>
+      <w:r>
+        <w:rPr>
+          <w:rFonts w:hint="eastAsia"/>
+        </w:rPr>
+        <w:t xml:space="preserve"> 红外避障&amp;超声波避障模块协调</w:t>
       </w:r>
     </w:p>
     <w:p>
@@ -4588,7 +4634,20 @@
         <w:rPr>
           <w:rFonts w:hint="eastAsia"/>
         </w:rPr>
-        <w:t>(2)开发工具的选择</w:t>
+        <w:t>经过</w:t>
+      </w:r>
+      <w:r>
+        <w:rPr>
+          <w:rFonts w:hint="eastAsia"/>
+          <w:lang w:val="en-US" w:eastAsia="zh-CN"/>
+        </w:rPr>
+        <w:t>大量资料查询</w:t>
+      </w:r>
+      <w:r>
+        <w:rPr>
+          <w:rFonts w:hint="eastAsia"/>
+        </w:rPr>
+        <w:t>，我们目前拟定了以下四种可能的解决方案：</w:t>
       </w:r>
     </w:p>
     <w:p>
@@ -4600,7 +4659,7 @@
         <w:rPr>
           <w:rFonts w:hint="eastAsia"/>
         </w:rPr>
-        <w:t>STM32常用的开发工具有RealView MDK和IAR EWARM。在这两款开发工具中选取最合适的工具。</w:t>
+        <w:t>方案一：两个避障模块选择一个工作；</w:t>
       </w:r>
     </w:p>
     <w:p>
@@ -4612,7 +4671,7 @@
         <w:rPr>
           <w:rFonts w:hint="eastAsia"/>
         </w:rPr>
-        <w:t>(3) 红外避障&amp;超声波避障模块协调</w:t>
+        <w:t>方案二：两个避障模块分别传回数据并进行数据处理，计算得到两个避障方案，由程序选择其中一个执行；</w:t>
       </w:r>
     </w:p>
     <w:p>
@@ -4624,7 +4683,20 @@
         <w:rPr>
           <w:rFonts w:hint="eastAsia"/>
         </w:rPr>
-        <w:t>经过小组成员头脑风暴，我们目前拟定了以下四种可能的解决方案：</w:t>
+        <w:t>方案三：两个避障模块</w:t>
+      </w:r>
+      <w:r>
+        <w:rPr>
+          <w:rFonts w:hint="eastAsia"/>
+          <w:lang w:val="en-US" w:eastAsia="zh-CN"/>
+        </w:rPr>
+        <w:t>结合使用，互相弥补。超声避障模块置于小车前方，红外避障模块置于其两侧，</w:t>
+      </w:r>
+      <w:r>
+        <w:rPr>
+          <w:rFonts w:hint="eastAsia"/>
+        </w:rPr>
+        <w:t>分别传回数据并进行数据处理后，将两组数据进行整合计算得到一个综合的避障方案；</w:t>
       </w:r>
     </w:p>
     <w:p>
@@ -4636,7 +4708,23 @@
         <w:rPr>
           <w:rFonts w:hint="eastAsia"/>
         </w:rPr>
-        <w:t>方案一：两个避障模块选择一个工作；</w:t>
+        <w:t>方案四：两个避障模块分别用于不同场合，实现不同的功能。</w:t>
+      </w:r>
+    </w:p>
+    <w:p>
+      <w:pPr>
+        <w:pStyle w:val="37"/>
+        <w:numPr>
+          <w:ilvl w:val="0"/>
+          <w:numId w:val="3"/>
+        </w:numPr>
+        <w:ind w:left="845" w:leftChars="0" w:hanging="425" w:firstLineChars="0"/>
+      </w:pPr>
+      <w:r>
+        <w:rPr>
+          <w:rFonts w:hint="eastAsia"/>
+        </w:rPr>
+        <w:t>连点处理</w:t>
       </w:r>
     </w:p>
     <w:p>
@@ -4648,7 +4736,34 @@
         <w:rPr>
           <w:rFonts w:hint="eastAsia"/>
         </w:rPr>
-        <w:t>方案二：两个避障模块分别传回数据并进行数据处理，计算得到两个避障方案，由程序选择其中一个执行；</w:t>
+        <w:t>我们无法控制操作者的行为，只能通过编写程序对连点情况进行处理，将连续点击产生的指令在向小车发送前消除掉，尽可能减少或消除连点对小车正常、安全运行造成的影响。</w:t>
+      </w:r>
+    </w:p>
+    <w:p>
+      <w:pPr>
+        <w:pStyle w:val="47"/>
+      </w:pPr>
+      <w:r>
+        <w:rPr>
+          <w:rFonts w:hint="eastAsia"/>
+        </w:rPr>
+        <w:t>1.2.2.2 可行性分析</w:t>
+      </w:r>
+    </w:p>
+    <w:p>
+      <w:pPr>
+        <w:pStyle w:val="37"/>
+        <w:numPr>
+          <w:ilvl w:val="0"/>
+          <w:numId w:val="4"/>
+        </w:numPr>
+        <w:ind w:left="845" w:leftChars="0" w:hanging="425" w:firstLineChars="0"/>
+      </w:pPr>
+      <w:r>
+        <w:rPr>
+          <w:rFonts w:hint="eastAsia"/>
+        </w:rPr>
+        <w:t>STM32系列微控制器的选择</w:t>
       </w:r>
     </w:p>
     <w:p>
@@ -4660,78 +4775,481 @@
         <w:rPr>
           <w:rFonts w:hint="eastAsia"/>
         </w:rPr>
-        <w:t>方案三：两个避障模块分别传回数据并进行数据处理后，将两组数据进行整合计算得到一个综合的避障方案；</w:t>
+        <w:t>STM32高性能MCU采取了NUM技术，即内存为非易失性的，且具有高度集成的优点；STM32超低功耗MCU则是采取了专有的超低漏电流设计和优化设计，偏向于应用于节能型的嵌入式系统；而STM32主流MCU面向的应用更为广泛，可以满足大多数的融合需求，支持实时控制应用。而我们的课题包括使小车可以具备多种功能并且可以实时控制小车的要求。所以我们最终选择的是STM32主流MCU。可以满足设计的需要，实现设计所需的全部功能。</w:t>
+      </w:r>
+    </w:p>
+    <w:p>
+      <w:pPr>
+        <w:pStyle w:val="37"/>
+        <w:numPr>
+          <w:ilvl w:val="0"/>
+          <w:numId w:val="4"/>
+        </w:numPr>
+        <w:ind w:left="845" w:leftChars="0" w:hanging="425" w:firstLineChars="0"/>
+      </w:pPr>
+      <w:r>
+        <w:rPr>
+          <w:rFonts w:hint="eastAsia"/>
+        </w:rPr>
+        <w:t>开发工具的选择</w:t>
       </w:r>
     </w:p>
     <w:p>
       <w:pPr>
         <w:pStyle w:val="37"/>
         <w:ind w:firstLine="480"/>
-      </w:pPr>
-      <w:r>
-        <w:rPr>
-          <w:rFonts w:hint="eastAsia"/>
-        </w:rPr>
-        <w:t>方案四：两个避障模块分别用于不同场合，实现不同的功能。</w:t>
+        <w:rPr>
+          <w:rFonts w:hint="eastAsia"/>
+        </w:rPr>
+      </w:pPr>
+      <w:r>
+        <w:rPr>
+          <w:rFonts w:hint="eastAsia"/>
+        </w:rPr>
+        <w:t>在本次实验中，我们选用MDK作为开发工具。MDK易学易用，并且所含功能较多，集成了业内最领先的技术，包括μVision3集成开发环境与 Real View编译器。支持ARM7、ARM9和最新的Cortex-M3核处理器，具有自动配置启动代码，集成Flash烧写模块，强大的Simulation设备模拟，性能分析等功能。除此之外，相较于IAR EWAEM，MDK还可以采用相对路径，比较方便。</w:t>
+      </w:r>
+    </w:p>
+    <w:p>
+      <w:pPr>
+        <w:pStyle w:val="37"/>
+        <w:numPr>
+          <w:ilvl w:val="0"/>
+          <w:numId w:val="4"/>
+        </w:numPr>
+        <w:ind w:left="845" w:leftChars="0" w:hanging="425" w:firstLineChars="0"/>
+        <w:rPr>
+          <w:rFonts w:hint="eastAsia"/>
+        </w:rPr>
+      </w:pPr>
+      <w:r>
+        <w:rPr>
+          <w:rFonts w:hint="eastAsia"/>
+        </w:rPr>
+        <w:t>红外避障&amp;超声波避障模块协调</w:t>
       </w:r>
     </w:p>
     <w:p>
       <w:pPr>
         <w:pStyle w:val="37"/>
         <w:ind w:firstLine="480"/>
-      </w:pPr>
-      <w:r>
-        <w:rPr>
-          <w:rFonts w:hint="eastAsia"/>
-        </w:rPr>
-        <w:t>(4) 连点处理</w:t>
-      </w:r>
-    </w:p>
-    <w:p>
-      <w:pPr>
-        <w:pStyle w:val="37"/>
+        <w:rPr>
+          <w:rFonts w:hint="eastAsia"/>
+          <w:lang w:val="en-US" w:eastAsia="zh-CN"/>
+        </w:rPr>
+      </w:pPr>
+      <w:r>
+        <w:rPr>
+          <w:rFonts w:hint="eastAsia"/>
+        </w:rPr>
+        <w:t>经过小组讨论</w:t>
+      </w:r>
+      <w:r>
+        <w:rPr>
+          <w:rFonts w:hint="eastAsia"/>
+          <w:lang w:val="en-US" w:eastAsia="zh-CN"/>
+        </w:rPr>
+        <w:t>和资料查询</w:t>
+      </w:r>
+      <w:r>
+        <w:rPr>
+          <w:rFonts w:hint="eastAsia"/>
+        </w:rPr>
+        <w:t>，</w:t>
+      </w:r>
+      <w:r>
+        <w:rPr>
+          <w:rFonts w:hint="eastAsia"/>
+          <w:lang w:val="en-US" w:eastAsia="zh-CN"/>
+        </w:rPr>
+        <w:t>我们总结了两类避障方式的缺点：</w:t>
+      </w:r>
+    </w:p>
+    <w:p>
+      <w:pPr>
+        <w:pStyle w:val="37"/>
+        <w:numPr>
+          <w:ilvl w:val="0"/>
+          <w:numId w:val="5"/>
+        </w:numPr>
         <w:ind w:firstLine="480"/>
-      </w:pPr>
-      <w:r>
-        <w:rPr>
-          <w:rFonts w:hint="eastAsia"/>
-        </w:rPr>
-        <w:t>我们无法控制操作者的行为，只能通过编写程序对连点情况进行处理，将连续点击产生的指令在向小车发送前消除掉，尽可能减少或消除连点对小车正常、安全运行造成的影响。</w:t>
-      </w:r>
-    </w:p>
-    <w:p>
-      <w:pPr>
-        <w:pStyle w:val="47"/>
-      </w:pPr>
-      <w:r>
-        <w:rPr>
-          <w:rFonts w:hint="eastAsia"/>
-        </w:rPr>
-        <w:t>1.2.2.2 可行性分析</w:t>
-      </w:r>
-    </w:p>
-    <w:p>
-      <w:pPr>
-        <w:pStyle w:val="37"/>
+        <w:rPr>
+          <w:rFonts w:hint="eastAsia"/>
+          <w:lang w:val="en-US" w:eastAsia="zh-CN"/>
+        </w:rPr>
+      </w:pPr>
+      <w:r>
+        <w:rPr>
+          <w:rFonts w:hint="eastAsia"/>
+          <w:lang w:val="en-US" w:eastAsia="zh-CN"/>
+        </w:rPr>
+        <w:t>红外避障</w:t>
+      </w:r>
+    </w:p>
+    <w:p>
+      <w:pPr>
+        <w:pStyle w:val="37"/>
+        <w:numPr>
+          <w:ilvl w:val="0"/>
+          <w:numId w:val="6"/>
+        </w:numPr>
+        <w:ind w:left="420" w:leftChars="0" w:firstLine="480" w:firstLineChars="200"/>
+        <w:rPr>
+          <w:rFonts w:hint="eastAsia"/>
+          <w:lang w:val="en-US" w:eastAsia="zh-CN"/>
+        </w:rPr>
+      </w:pPr>
+      <w:r>
+        <w:rPr>
+          <w:rFonts w:hint="eastAsia"/>
+          <w:lang w:val="en-US" w:eastAsia="zh-CN"/>
+        </w:rPr>
+        <w:t>不同材质对红外线的吸收程度不同，同时大部分物体自身都会发射一定频率、波长的红外线，可能对测量数据产生一定干扰；</w:t>
+      </w:r>
+    </w:p>
+    <w:p>
+      <w:pPr>
+        <w:pStyle w:val="37"/>
+        <w:numPr>
+          <w:ilvl w:val="0"/>
+          <w:numId w:val="6"/>
+        </w:numPr>
+        <w:ind w:left="420" w:leftChars="0" w:firstLine="480" w:firstLineChars="200"/>
+        <w:rPr>
+          <w:rFonts w:hint="eastAsia"/>
+          <w:lang w:val="en-US" w:eastAsia="zh-CN"/>
+        </w:rPr>
+      </w:pPr>
+      <w:r>
+        <w:rPr>
+          <w:rFonts w:hint="eastAsia"/>
+          <w:lang w:val="en-US" w:eastAsia="zh-CN"/>
+        </w:rPr>
+        <w:t>红外线测量范围有限，可能无法准确测量距离较远的障碍物；</w:t>
+      </w:r>
+    </w:p>
+    <w:p>
+      <w:pPr>
+        <w:pStyle w:val="37"/>
+        <w:numPr>
+          <w:ilvl w:val="0"/>
+          <w:numId w:val="6"/>
+        </w:numPr>
+        <w:ind w:left="420" w:leftChars="0" w:firstLine="480" w:firstLineChars="200"/>
+        <w:rPr>
+          <w:rFonts w:hint="eastAsia"/>
+          <w:lang w:val="en-US" w:eastAsia="zh-CN"/>
+        </w:rPr>
+      </w:pPr>
+      <w:r>
+        <w:rPr>
+          <w:rFonts w:hint="eastAsia"/>
+        </w:rPr>
+        <w:t>光的强度随着距离增大而减小，测量距离较大时反射光强度较弱，可能无法识别</w:t>
+      </w:r>
+      <w:r>
+        <w:rPr>
+          <w:vertAlign w:val="superscript"/>
+        </w:rPr>
+        <w:fldChar w:fldCharType="begin"/>
+      </w:r>
+      <w:r>
+        <w:rPr>
+          <w:vertAlign w:val="superscript"/>
+        </w:rPr>
+        <w:instrText xml:space="preserve"> </w:instrText>
+      </w:r>
+      <w:r>
+        <w:rPr>
+          <w:rFonts w:hint="eastAsia"/>
+          <w:vertAlign w:val="superscript"/>
+        </w:rPr>
+        <w:instrText xml:space="preserve">REF _Ref89433509 \r \h</w:instrText>
+      </w:r>
+      <w:r>
+        <w:rPr>
+          <w:vertAlign w:val="superscript"/>
+        </w:rPr>
+        <w:instrText xml:space="preserve">  \* MERGEFORMAT </w:instrText>
+      </w:r>
+      <w:r>
+        <w:rPr>
+          <w:vertAlign w:val="superscript"/>
+        </w:rPr>
+        <w:fldChar w:fldCharType="separate"/>
+      </w:r>
+      <w:r>
+        <w:rPr>
+          <w:vertAlign w:val="superscript"/>
+        </w:rPr>
+        <w:t>[1]</w:t>
+      </w:r>
+      <w:r>
+        <w:rPr>
+          <w:vertAlign w:val="superscript"/>
+        </w:rPr>
+        <w:fldChar w:fldCharType="end"/>
+      </w:r>
+      <w:r>
+        <w:rPr>
+          <w:rFonts w:hint="eastAsia"/>
+        </w:rPr>
+        <w:t>。</w:t>
+      </w:r>
+    </w:p>
+    <w:p>
+      <w:pPr>
+        <w:pStyle w:val="37"/>
+        <w:numPr>
+          <w:ilvl w:val="0"/>
+          <w:numId w:val="5"/>
+        </w:numPr>
         <w:ind w:firstLine="480"/>
       </w:pPr>
       <w:r>
         <w:rPr>
           <w:rFonts w:hint="eastAsia"/>
-        </w:rPr>
-        <w:t>(1) STM32系列微控制器的选择</w:t>
+          <w:lang w:val="en-US" w:eastAsia="zh-CN"/>
+        </w:rPr>
+        <w:t>超声避障</w:t>
+      </w:r>
+    </w:p>
+    <w:p>
+      <w:pPr>
+        <w:pStyle w:val="37"/>
+        <w:numPr>
+          <w:ilvl w:val="0"/>
+          <w:numId w:val="7"/>
+        </w:numPr>
+        <w:ind w:left="420" w:leftChars="0" w:firstLine="480" w:firstLineChars="200"/>
+      </w:pPr>
+      <w:r>
+        <w:rPr>
+          <w:rFonts w:hint="eastAsia"/>
+        </w:rPr>
+        <w:t>遇到海绵等吸收超声波能力较强材质的障碍物时，反射的超声波可能被削弱或消失；</w:t>
+      </w:r>
+    </w:p>
+    <w:p>
+      <w:pPr>
+        <w:pStyle w:val="37"/>
+        <w:numPr>
+          <w:ilvl w:val="0"/>
+          <w:numId w:val="7"/>
+        </w:numPr>
+        <w:ind w:left="420" w:leftChars="0" w:firstLine="480" w:firstLineChars="200"/>
+      </w:pPr>
+      <w:r>
+        <w:rPr>
+          <w:rFonts w:hint="eastAsia"/>
+        </w:rPr>
+        <w:t>由于超声波指向性差，发射元件发射的超声波可能未经障碍物反射就被接收元件接收，造成盲区（盲区范围有待实际测量）</w:t>
+      </w:r>
+      <w:r>
+        <w:rPr>
+          <w:vertAlign w:val="superscript"/>
+        </w:rPr>
+        <w:fldChar w:fldCharType="begin"/>
+      </w:r>
+      <w:r>
+        <w:rPr>
+          <w:vertAlign w:val="superscript"/>
+        </w:rPr>
+        <w:instrText xml:space="preserve"> </w:instrText>
+      </w:r>
+      <w:r>
+        <w:rPr>
+          <w:rFonts w:hint="eastAsia"/>
+          <w:vertAlign w:val="superscript"/>
+        </w:rPr>
+        <w:instrText xml:space="preserve">REF _Ref89433867 \r \h</w:instrText>
+      </w:r>
+      <w:r>
+        <w:rPr>
+          <w:vertAlign w:val="superscript"/>
+        </w:rPr>
+        <w:instrText xml:space="preserve">  \* MERGEFORMAT </w:instrText>
+      </w:r>
+      <w:r>
+        <w:rPr>
+          <w:vertAlign w:val="superscript"/>
+        </w:rPr>
+        <w:fldChar w:fldCharType="separate"/>
+      </w:r>
+      <w:r>
+        <w:rPr>
+          <w:vertAlign w:val="superscript"/>
+        </w:rPr>
+        <w:t>[2]</w:t>
+      </w:r>
+      <w:r>
+        <w:rPr>
+          <w:vertAlign w:val="superscript"/>
+        </w:rPr>
+        <w:fldChar w:fldCharType="end"/>
+      </w:r>
+      <w:r>
+        <w:rPr>
+          <w:rFonts w:hint="eastAsia"/>
+        </w:rPr>
+        <w:t>；</w:t>
+      </w:r>
+    </w:p>
+    <w:p>
+      <w:pPr>
+        <w:pStyle w:val="37"/>
+        <w:numPr>
+          <w:ilvl w:val="0"/>
+          <w:numId w:val="7"/>
+        </w:numPr>
+        <w:ind w:left="420" w:leftChars="0" w:firstLine="480" w:firstLineChars="200"/>
+      </w:pPr>
+      <w:r>
+        <w:rPr>
+          <w:rFonts w:hint="eastAsia"/>
+        </w:rPr>
+        <w:t>由于波的衍射现象，可能无法识别较为细小的障碍物（识别精度有待计算）</w:t>
+      </w:r>
+      <w:r>
+        <w:rPr>
+          <w:vertAlign w:val="superscript"/>
+        </w:rPr>
+        <w:fldChar w:fldCharType="begin"/>
+      </w:r>
+      <w:r>
+        <w:rPr>
+          <w:vertAlign w:val="superscript"/>
+        </w:rPr>
+        <w:instrText xml:space="preserve"> </w:instrText>
+      </w:r>
+      <w:r>
+        <w:rPr>
+          <w:rFonts w:hint="eastAsia"/>
+          <w:vertAlign w:val="superscript"/>
+        </w:rPr>
+        <w:instrText xml:space="preserve">REF _Ref89434217 \r \h</w:instrText>
+      </w:r>
+      <w:r>
+        <w:rPr>
+          <w:vertAlign w:val="superscript"/>
+        </w:rPr>
+        <w:instrText xml:space="preserve">  \* MERGEFORMAT </w:instrText>
+      </w:r>
+      <w:r>
+        <w:rPr>
+          <w:vertAlign w:val="superscript"/>
+        </w:rPr>
+        <w:fldChar w:fldCharType="separate"/>
+      </w:r>
+      <w:r>
+        <w:rPr>
+          <w:vertAlign w:val="superscript"/>
+        </w:rPr>
+        <w:t>[3]</w:t>
+      </w:r>
+      <w:r>
+        <w:rPr>
+          <w:vertAlign w:val="superscript"/>
+        </w:rPr>
+        <w:fldChar w:fldCharType="end"/>
+      </w:r>
+      <w:r>
+        <w:rPr>
+          <w:rFonts w:hint="eastAsia"/>
+        </w:rPr>
+        <w:t>。</w:t>
+      </w:r>
+    </w:p>
+    <w:p>
+      <w:pPr>
+        <w:pStyle w:val="37"/>
+        <w:numPr>
+          <w:ilvl w:val="0"/>
+          <w:numId w:val="0"/>
+        </w:numPr>
+        <w:spacing w:line="400" w:lineRule="exact"/>
+        <w:ind w:firstLine="420" w:firstLineChars="0"/>
+        <w:jc w:val="both"/>
+        <w:rPr>
+          <w:rFonts w:hint="default" w:eastAsia="宋体"/>
+          <w:lang w:val="en-US" w:eastAsia="zh-CN"/>
+        </w:rPr>
+      </w:pPr>
+      <w:r>
+        <w:rPr>
+          <w:rFonts w:hint="eastAsia"/>
+          <w:lang w:val="en-US" w:eastAsia="zh-CN"/>
+        </w:rPr>
+        <w:t>综合这些缺点考虑，我们对拟定的四种实施方案进行了技术可行性研究：</w:t>
+      </w:r>
+    </w:p>
+    <w:p>
+      <w:pPr>
+        <w:pStyle w:val="37"/>
+        <w:numPr>
+          <w:ilvl w:val="0"/>
+          <w:numId w:val="0"/>
+        </w:numPr>
+        <w:ind w:firstLine="420" w:firstLineChars="0"/>
+        <w:rPr>
+          <w:rFonts w:hint="default" w:eastAsia="宋体"/>
+          <w:lang w:val="en-US" w:eastAsia="zh-CN"/>
+        </w:rPr>
+      </w:pPr>
+      <w:r>
+        <w:rPr>
+          <w:rFonts w:hint="eastAsia"/>
+        </w:rPr>
+        <w:t>方案一：</w:t>
+      </w:r>
+      <w:r>
+        <w:rPr>
+          <w:rFonts w:hint="eastAsia"/>
+          <w:lang w:val="en-US" w:eastAsia="zh-CN"/>
+        </w:rPr>
+        <w:t>两个避障模块均有比较明显的缺点。若单独使用一个模块，在某些特定场合会产生较大的</w:t>
+      </w:r>
+      <w:r>
+        <w:rPr>
+          <w:rFonts w:hint="eastAsia"/>
+        </w:rPr>
+        <w:t>数据偏差</w:t>
+      </w:r>
+      <w:r>
+        <w:rPr>
+          <w:rFonts w:hint="eastAsia"/>
+          <w:lang w:eastAsia="zh-CN"/>
+        </w:rPr>
+        <w:t>，</w:t>
+      </w:r>
+      <w:r>
+        <w:rPr>
+          <w:rFonts w:hint="eastAsia"/>
+          <w:lang w:val="en-US" w:eastAsia="zh-CN"/>
+        </w:rPr>
+        <w:t>可靠性差，因此排除方案一；</w:t>
       </w:r>
     </w:p>
     <w:p>
       <w:pPr>
         <w:pStyle w:val="37"/>
         <w:ind w:firstLine="480"/>
-      </w:pPr>
-      <w:r>
-        <w:rPr>
-          <w:rFonts w:hint="eastAsia"/>
-        </w:rPr>
-        <w:t>STM32高性能MCU采取了NUM技术，即内存为非易失性的，且具有高度集成的优点；STM32超低功耗MCU则是采取了专有的超低漏电流设计和优化设计，偏向于应用于节能型的嵌入式系统；而STM32主流MCU面向的应用更为广泛，可以满足大多数的融合需求，支持实时控制应用。而我们的课题包括使小车可以具备多种功能并且可以实时控制小车的要求。所以我们最终选择的是STM32主流MCU。可以满足设计的需要，实现设计所需的全部功能。</w:t>
+        <w:rPr>
+          <w:rFonts w:hint="default" w:eastAsia="宋体"/>
+          <w:lang w:val="en-US" w:eastAsia="zh-CN"/>
+        </w:rPr>
+      </w:pPr>
+      <w:r>
+        <w:rPr>
+          <w:rFonts w:hint="eastAsia"/>
+        </w:rPr>
+        <w:t>方案二：</w:t>
+      </w:r>
+      <w:r>
+        <w:rPr>
+          <w:rFonts w:hint="eastAsia"/>
+          <w:lang w:val="en-US" w:eastAsia="zh-CN"/>
+        </w:rPr>
+        <w:t>硬件方面的可行性较高。但在软件方面，设计算法进行选择的难度较大，即使能够设计可行算法，也很难提高精度。因此排除方案二；</w:t>
       </w:r>
     </w:p>
     <w:p>
@@ -4743,150 +5261,84 @@
         <w:rPr>
           <w:rFonts w:hint="eastAsia"/>
         </w:rPr>
-        <w:t>(2)开发工具的选择</w:t>
+        <w:t>方案三：</w:t>
+      </w:r>
+      <w:r>
+        <w:rPr>
+          <w:rFonts w:hint="eastAsia"/>
+          <w:lang w:val="en-US" w:eastAsia="zh-CN"/>
+        </w:rPr>
+        <w:t>将红外模块置于超声模块两侧，能够有效减小超声避障盲区大小，提高避障精度；而结合使用两个模块还有增加识别距离等好处。综合看来，方案三在技术解决方案的实用性和技术资源的可用性方面，表现都十分优秀；</w:t>
       </w:r>
     </w:p>
     <w:p>
       <w:pPr>
         <w:pStyle w:val="37"/>
         <w:ind w:firstLine="480"/>
-      </w:pPr>
-      <w:r>
-        <w:rPr>
-          <w:rFonts w:hint="eastAsia"/>
-        </w:rPr>
-        <w:t>在本次实验中，我们选用MDK作为开发工具。MDK易学易用，并且所含功能较多，集成了业内最领先的技术，包括μVision3集成开发环境与 Real View编译器。支持ARM7、ARM9和最新的Cortex-M3核处理器，具有自动配置启动代码，集成Flash烧写模块，强大的Simulation设备模拟，性能分析等功能。除此之外，相较于IAR EWAEM，MDK还可以采用相对路径，比较方便。</w:t>
+        <w:rPr>
+          <w:rFonts w:hint="eastAsia"/>
+          <w:lang w:val="en-US" w:eastAsia="zh-CN"/>
+        </w:rPr>
+      </w:pPr>
+      <w:r>
+        <w:rPr>
+          <w:rFonts w:hint="eastAsia"/>
+        </w:rPr>
+        <w:t>方案四：</w:t>
+      </w:r>
+      <w:r>
+        <w:rPr>
+          <w:rFonts w:hint="eastAsia"/>
+          <w:lang w:val="en-US" w:eastAsia="zh-CN"/>
+        </w:rPr>
+        <w:t>若将两个避障模块用于不同场合，如何识别不同场合则成为一个问题。经过资料查阅，我们发现这个问题并没有很好的技术解决方案，因此排除方案四。</w:t>
       </w:r>
     </w:p>
     <w:p>
       <w:pPr>
         <w:pStyle w:val="37"/>
         <w:ind w:firstLine="480"/>
-      </w:pPr>
-      <w:r>
-        <w:rPr>
-          <w:rFonts w:hint="eastAsia"/>
-        </w:rPr>
-        <w:t>(3) 红外避障&amp;超声波避障模块协调</w:t>
-      </w:r>
+        <w:rPr>
+          <w:rFonts w:hint="default"/>
+          <w:lang w:val="en-US" w:eastAsia="zh-CN"/>
+        </w:rPr>
+      </w:pPr>
+      <w:r>
+        <w:rPr>
+          <w:rFonts w:hint="eastAsia"/>
+          <w:lang w:val="en-US" w:eastAsia="zh-CN"/>
+        </w:rPr>
+        <w:t>而在经济可行性方面，因为红外避障和超声避障的元器件价格都相对便宜，同时购入两种模块的费用也在小组承受范围内。法律可行性方面，方案三的解决思路被公开并准许使用，因此也不存在侵犯他人权利的问题。</w:t>
+      </w:r>
+      <w:bookmarkStart w:id="55" w:name="_GoBack"/>
+      <w:bookmarkEnd w:id="55"/>
     </w:p>
     <w:p>
       <w:pPr>
         <w:pStyle w:val="37"/>
         <w:ind w:firstLine="480"/>
-      </w:pPr>
-      <w:r>
-        <w:rPr>
-          <w:rFonts w:hint="eastAsia"/>
-        </w:rPr>
-        <w:t>红外线避障原理：</w:t>
-      </w:r>
-    </w:p>
-    <w:p>
-      <w:pPr>
-        <w:pStyle w:val="37"/>
-        <w:ind w:firstLine="480"/>
-      </w:pPr>
-      <w:r>
-        <w:rPr>
-          <w:rFonts w:hint="eastAsia"/>
-        </w:rPr>
-        <w:t>发射元件向前方发射红外线，红外线遇到障碍物会被反射，反射回来的红外线被接收元件接收，根据元件间的几何关系和红外线传播速度（可近似认为是光速：3*10^8m/s）计算得出障碍物与小车之间的距离，根据距离值不同得到不同的避障方案：距离较远则不进行避障，距离较近则向侧方转弯绕开障碍物，距离很近则停止向前行驶并向后倒车。</w:t>
-      </w:r>
-    </w:p>
-    <w:p>
-      <w:pPr>
-        <w:pStyle w:val="37"/>
-        <w:ind w:firstLine="480"/>
-      </w:pPr>
-      <w:r>
-        <w:rPr>
-          <w:rFonts w:hint="eastAsia"/>
-        </w:rPr>
-        <w:t>红外线避障特点及存在的问题：</w:t>
-      </w:r>
-    </w:p>
-    <w:p>
-      <w:pPr>
-        <w:pStyle w:val="37"/>
-        <w:ind w:firstLine="480"/>
-      </w:pPr>
-      <w:r>
-        <w:rPr>
-          <w:rFonts w:hint="eastAsia"/>
-        </w:rPr>
-        <w:t>不同材质对红外线的吸收程度不同，同时大部分物体自身都会发射一定频率、波长的红外线，可能对测量数据产生一定干扰；</w:t>
-      </w:r>
-    </w:p>
-    <w:p>
-      <w:pPr>
-        <w:pStyle w:val="37"/>
-        <w:ind w:firstLine="480"/>
-      </w:pPr>
-      <w:r>
-        <w:rPr>
-          <w:rFonts w:hint="eastAsia"/>
-        </w:rPr>
-        <w:t>红外线测量范围有限，可能无法准确测量距离较远的障碍物；</w:t>
-      </w:r>
-    </w:p>
-    <w:p>
-      <w:pPr>
-        <w:pStyle w:val="37"/>
-        <w:ind w:firstLine="480"/>
-      </w:pPr>
-      <w:r>
-        <w:rPr>
-          <w:rFonts w:hint="eastAsia"/>
-        </w:rPr>
-        <w:t>光的强度随着距离增大而减小，测量距离较大时反射光强度较弱，可能无法识别</w:t>
-      </w:r>
-      <w:r>
-        <w:rPr>
-          <w:vertAlign w:val="superscript"/>
-        </w:rPr>
-        <w:fldChar w:fldCharType="begin"/>
-      </w:r>
-      <w:r>
-        <w:rPr>
-          <w:vertAlign w:val="superscript"/>
-        </w:rPr>
-        <w:instrText xml:space="preserve"> </w:instrText>
-      </w:r>
-      <w:r>
-        <w:rPr>
-          <w:rFonts w:hint="eastAsia"/>
-          <w:vertAlign w:val="superscript"/>
-        </w:rPr>
-        <w:instrText xml:space="preserve">REF _Ref89433509 \r \h</w:instrText>
-      </w:r>
-      <w:r>
-        <w:rPr>
-          <w:vertAlign w:val="superscript"/>
-        </w:rPr>
-        <w:instrText xml:space="preserve">  \* MERGEFORMAT </w:instrText>
-      </w:r>
-      <w:r>
-        <w:rPr>
-          <w:vertAlign w:val="superscript"/>
-        </w:rPr>
-        <w:fldChar w:fldCharType="separate"/>
-      </w:r>
-      <w:r>
-        <w:rPr>
-          <w:vertAlign w:val="superscript"/>
-        </w:rPr>
-        <w:t>[1]</w:t>
-      </w:r>
-      <w:r>
-        <w:rPr>
-          <w:vertAlign w:val="superscript"/>
-        </w:rPr>
-        <w:fldChar w:fldCharType="end"/>
-      </w:r>
-      <w:r>
-        <w:rPr>
-          <w:rFonts w:hint="eastAsia"/>
+        <w:rPr>
+          <w:rFonts w:hint="eastAsia" w:eastAsia="宋体"/>
+          <w:lang w:eastAsia="zh-CN"/>
+        </w:rPr>
+      </w:pPr>
+      <w:r>
+        <w:rPr>
+          <w:rFonts w:hint="eastAsia"/>
+          <w:lang w:val="en-US" w:eastAsia="zh-CN"/>
+        </w:rPr>
+        <w:t>综上，</w:t>
+      </w:r>
+      <w:r>
+        <w:rPr>
+          <w:rFonts w:hint="eastAsia"/>
+        </w:rPr>
+        <w:t>我们目前暂定选择方案三</w:t>
+      </w:r>
+      <w:r>
+        <w:rPr>
+          <w:rFonts w:hint="eastAsia"/>
+          <w:lang w:eastAsia="zh-CN"/>
         </w:rPr>
         <w:t>。</w:t>
       </w:r>
@@ -4894,255 +5346,17 @@
     <w:p>
       <w:pPr>
         <w:pStyle w:val="37"/>
-        <w:ind w:firstLine="480"/>
-      </w:pPr>
-      <w:r>
-        <w:rPr>
-          <w:rFonts w:hint="eastAsia"/>
-        </w:rPr>
-        <w:t>超声波避障原理：</w:t>
-      </w:r>
-    </w:p>
-    <w:p>
-      <w:pPr>
-        <w:pStyle w:val="37"/>
-        <w:ind w:firstLine="480"/>
-      </w:pPr>
-      <w:r>
-        <w:rPr>
-          <w:rFonts w:hint="eastAsia"/>
-        </w:rPr>
-        <w:t>发射元件向前方发射超声波，超声波遇到障碍物会被反射，反射回来的超声波被接收元件接收，根据元件间的几何关系和超声波传播速度（可近似认为是声速：340m/s）计算得出障碍物与小车之间的距离，根据距离值不同得到不同的避障方案：距离较远则不进行避障，距离较近则向侧方转弯绕开障碍物，距离很近则停止行驶并向后倒车。</w:t>
-      </w:r>
-    </w:p>
-    <w:p>
-      <w:pPr>
-        <w:pStyle w:val="37"/>
-        <w:ind w:firstLine="480"/>
-      </w:pPr>
-      <w:r>
-        <w:rPr>
-          <w:rFonts w:hint="eastAsia"/>
-        </w:rPr>
-        <w:t>超声波避障特点及存在的问题：</w:t>
-      </w:r>
-    </w:p>
-    <w:p>
-      <w:pPr>
-        <w:pStyle w:val="37"/>
-        <w:ind w:firstLine="480"/>
-      </w:pPr>
-      <w:r>
-        <w:rPr>
-          <w:rFonts w:hint="eastAsia"/>
-        </w:rPr>
-        <w:t>遇到海绵等吸收超声波能力较强材质的障碍物时，反射的超声波可能被削弱或消失；</w:t>
-      </w:r>
-    </w:p>
-    <w:p>
-      <w:pPr>
-        <w:pStyle w:val="37"/>
-        <w:ind w:firstLine="480"/>
-      </w:pPr>
-      <w:r>
-        <w:rPr>
-          <w:rFonts w:hint="eastAsia"/>
-        </w:rPr>
-        <w:t>由于超声波指向性差，发射元件发射的超声波可能未经障碍物反射就被接收元件接收，造成盲区（盲区范围有待实际测量）</w:t>
-      </w:r>
-      <w:r>
-        <w:rPr>
-          <w:vertAlign w:val="superscript"/>
-        </w:rPr>
-        <w:fldChar w:fldCharType="begin"/>
-      </w:r>
-      <w:r>
-        <w:rPr>
-          <w:vertAlign w:val="superscript"/>
-        </w:rPr>
-        <w:instrText xml:space="preserve"> </w:instrText>
-      </w:r>
-      <w:r>
-        <w:rPr>
-          <w:rFonts w:hint="eastAsia"/>
-          <w:vertAlign w:val="superscript"/>
-        </w:rPr>
-        <w:instrText xml:space="preserve">REF _Ref89433867 \r \h</w:instrText>
-      </w:r>
-      <w:r>
-        <w:rPr>
-          <w:vertAlign w:val="superscript"/>
-        </w:rPr>
-        <w:instrText xml:space="preserve">  \* MERGEFORMAT </w:instrText>
-      </w:r>
-      <w:r>
-        <w:rPr>
-          <w:vertAlign w:val="superscript"/>
-        </w:rPr>
-        <w:fldChar w:fldCharType="separate"/>
-      </w:r>
-      <w:r>
-        <w:rPr>
-          <w:vertAlign w:val="superscript"/>
-        </w:rPr>
-        <w:t>[2]</w:t>
-      </w:r>
-      <w:r>
-        <w:rPr>
-          <w:vertAlign w:val="superscript"/>
-        </w:rPr>
-        <w:fldChar w:fldCharType="end"/>
-      </w:r>
-      <w:r>
-        <w:rPr>
-          <w:rFonts w:hint="eastAsia"/>
-        </w:rPr>
-        <w:t>；</w:t>
-      </w:r>
-    </w:p>
-    <w:p>
-      <w:pPr>
-        <w:pStyle w:val="37"/>
-        <w:ind w:firstLine="480"/>
-      </w:pPr>
-      <w:r>
-        <w:rPr>
-          <w:rFonts w:hint="eastAsia"/>
-        </w:rPr>
-        <w:t>由于波的衍射现象，可能无法识别较为细小的障碍物（识别精度有待计算）</w:t>
-      </w:r>
-      <w:r>
-        <w:rPr>
-          <w:vertAlign w:val="superscript"/>
-        </w:rPr>
-        <w:fldChar w:fldCharType="begin"/>
-      </w:r>
-      <w:r>
-        <w:rPr>
-          <w:vertAlign w:val="superscript"/>
-        </w:rPr>
-        <w:instrText xml:space="preserve"> </w:instrText>
-      </w:r>
-      <w:r>
-        <w:rPr>
-          <w:rFonts w:hint="eastAsia"/>
-          <w:vertAlign w:val="superscript"/>
-        </w:rPr>
-        <w:instrText xml:space="preserve">REF _Ref89434217 \r \h</w:instrText>
-      </w:r>
-      <w:r>
-        <w:rPr>
-          <w:vertAlign w:val="superscript"/>
-        </w:rPr>
-        <w:instrText xml:space="preserve">  \* MERGEFORMAT </w:instrText>
-      </w:r>
-      <w:r>
-        <w:rPr>
-          <w:vertAlign w:val="superscript"/>
-        </w:rPr>
-        <w:fldChar w:fldCharType="separate"/>
-      </w:r>
-      <w:r>
-        <w:rPr>
-          <w:vertAlign w:val="superscript"/>
-        </w:rPr>
-        <w:t>[3]</w:t>
-      </w:r>
-      <w:r>
-        <w:rPr>
-          <w:vertAlign w:val="superscript"/>
-        </w:rPr>
-        <w:fldChar w:fldCharType="end"/>
-      </w:r>
-      <w:r>
-        <w:rPr>
-          <w:rFonts w:hint="eastAsia"/>
-        </w:rPr>
-        <w:t>。</w:t>
-      </w:r>
-    </w:p>
-    <w:p>
-      <w:pPr>
-        <w:pStyle w:val="37"/>
-        <w:ind w:firstLine="480"/>
-      </w:pPr>
-      <w:r>
-        <w:rPr>
-          <w:rFonts w:hint="eastAsia"/>
-        </w:rPr>
-        <w:t>经过小组讨论，对四种方案进行了分析：</w:t>
-      </w:r>
-    </w:p>
-    <w:p>
-      <w:pPr>
-        <w:pStyle w:val="37"/>
-        <w:ind w:firstLine="480"/>
-      </w:pPr>
-      <w:r>
-        <w:rPr>
-          <w:rFonts w:hint="eastAsia"/>
-        </w:rPr>
-        <w:t>方案一：暂时排除，数据偏差可能较大，可能出现问题；</w:t>
-      </w:r>
-    </w:p>
-    <w:p>
-      <w:pPr>
-        <w:pStyle w:val="37"/>
-        <w:ind w:firstLine="480"/>
-      </w:pPr>
-      <w:r>
-        <w:rPr>
-          <w:rFonts w:hint="eastAsia"/>
-        </w:rPr>
-        <w:t>方案二：实施难度相对较低，如何选择由算法控制有待具体考虑；</w:t>
-      </w:r>
-    </w:p>
-    <w:p>
-      <w:pPr>
-        <w:pStyle w:val="37"/>
-        <w:ind w:firstLine="480"/>
-      </w:pPr>
-      <w:r>
-        <w:rPr>
-          <w:rFonts w:hint="eastAsia"/>
-        </w:rPr>
-        <w:t>方案三：得到的避障方案准确性、安全性最高，但实施难度较大，具体整合计算算法有待推敲；</w:t>
-      </w:r>
-    </w:p>
-    <w:p>
-      <w:pPr>
-        <w:pStyle w:val="37"/>
-        <w:ind w:firstLine="480"/>
-      </w:pPr>
-      <w:r>
-        <w:rPr>
-          <w:rFonts w:hint="eastAsia"/>
-        </w:rPr>
-        <w:t>方案四：暂时排除，不太合理且意义不大。</w:t>
-      </w:r>
-    </w:p>
-    <w:p>
-      <w:pPr>
-        <w:pStyle w:val="37"/>
-        <w:ind w:firstLine="480"/>
-      </w:pPr>
-      <w:r>
-        <w:rPr>
-          <w:rFonts w:hint="eastAsia"/>
-        </w:rPr>
-        <w:t>我们目前暂定选择方案三。</w:t>
-      </w:r>
-    </w:p>
-    <w:p>
-      <w:pPr>
-        <w:pStyle w:val="37"/>
-        <w:ind w:firstLine="480"/>
-      </w:pPr>
-      <w:r>
-        <w:rPr>
-          <w:rFonts w:hint="eastAsia"/>
-        </w:rPr>
-        <w:t>(4)连点处理</w:t>
+        <w:numPr>
+          <w:ilvl w:val="0"/>
+          <w:numId w:val="4"/>
+        </w:numPr>
+        <w:ind w:left="845" w:leftChars="0" w:hanging="425" w:firstLineChars="0"/>
+      </w:pPr>
+      <w:r>
+        <w:rPr>
+          <w:rFonts w:hint="eastAsia"/>
+        </w:rPr>
+        <w:t>连点处理</w:t>
       </w:r>
     </w:p>
     <w:p>
@@ -6021,8 +6235,8 @@
       <w:pPr>
         <w:pStyle w:val="2"/>
       </w:pPr>
-      <w:bookmarkStart w:id="32" w:name="_Toc469408401"/>
-      <w:bookmarkStart w:id="33" w:name="_Toc25941680"/>
+      <w:bookmarkStart w:id="32" w:name="_Toc25941680"/>
+      <w:bookmarkStart w:id="33" w:name="_Toc469408401"/>
       <w:bookmarkStart w:id="34" w:name="_Toc469408035"/>
       <w:r>
         <w:t>第二</w:t>
@@ -6460,8 +6674,8 @@
       <w:pPr>
         <w:pStyle w:val="23"/>
       </w:pPr>
-      <w:bookmarkStart w:id="45" w:name="_Toc8457"/>
-      <w:bookmarkStart w:id="46" w:name="_Toc25941684"/>
+      <w:bookmarkStart w:id="45" w:name="_Toc25941684"/>
+      <w:bookmarkStart w:id="46" w:name="_Toc8457"/>
       <w:r>
         <w:rPr>
           <w:rFonts w:hint="eastAsia"/>
@@ -6599,8 +6813,8 @@
       <w:pPr>
         <w:pStyle w:val="23"/>
       </w:pPr>
-      <w:bookmarkStart w:id="47" w:name="_Toc25941685"/>
-      <w:bookmarkStart w:id="48" w:name="_Toc19508"/>
+      <w:bookmarkStart w:id="47" w:name="_Toc19508"/>
+      <w:bookmarkStart w:id="48" w:name="_Toc25941685"/>
       <w:r>
         <w:rPr>
           <w:rFonts w:hint="eastAsia"/>
@@ -6792,7 +7006,7 @@
         <w:pStyle w:val="37"/>
         <w:numPr>
           <w:ilvl w:val="0"/>
-          <w:numId w:val="3"/>
+          <w:numId w:val="8"/>
         </w:numPr>
         <w:ind w:firstLineChars="0"/>
         <w:rPr>
@@ -6841,7 +7055,7 @@
         <w:pStyle w:val="37"/>
         <w:numPr>
           <w:ilvl w:val="0"/>
-          <w:numId w:val="3"/>
+          <w:numId w:val="8"/>
         </w:numPr>
         <w:ind w:firstLineChars="0"/>
         <w:rPr>
@@ -6890,7 +7104,7 @@
         <w:pStyle w:val="37"/>
         <w:numPr>
           <w:ilvl w:val="0"/>
-          <w:numId w:val="3"/>
+          <w:numId w:val="8"/>
         </w:numPr>
         <w:ind w:firstLineChars="0"/>
         <w:rPr>
@@ -6931,7 +7145,7 @@
         <w:pStyle w:val="37"/>
         <w:numPr>
           <w:ilvl w:val="0"/>
-          <w:numId w:val="3"/>
+          <w:numId w:val="8"/>
         </w:numPr>
         <w:ind w:firstLineChars="0"/>
         <w:rPr>
@@ -6956,7 +7170,7 @@
         <w:pStyle w:val="37"/>
         <w:numPr>
           <w:ilvl w:val="0"/>
-          <w:numId w:val="3"/>
+          <w:numId w:val="8"/>
         </w:numPr>
         <w:ind w:firstLineChars="0"/>
         <w:rPr>
@@ -6989,7 +7203,7 @@
         <w:pStyle w:val="37"/>
         <w:numPr>
           <w:ilvl w:val="0"/>
-          <w:numId w:val="3"/>
+          <w:numId w:val="8"/>
         </w:numPr>
         <w:ind w:firstLineChars="0"/>
         <w:rPr>
@@ -7045,7 +7259,7 @@
     <w:sdtPr>
       <w:id w:val="-528258908"/>
       <w:docPartObj>
-        <w:docPartGallery w:val="AutoText"/>
+        <w:docPartGallery w:val="autotext"/>
       </w:docPartObj>
     </w:sdtPr>
     <w:sdtContent>
@@ -7105,7 +7319,7 @@
     <w:sdtPr>
       <w:id w:val="-1959175377"/>
       <w:docPartObj>
-        <w:docPartGallery w:val="AutoText"/>
+        <w:docPartGallery w:val="autotext"/>
       </w:docPartObj>
     </w:sdtPr>
     <w:sdtContent>
@@ -7300,6 +7514,181 @@
 <file path=word/numbering.xml><?xml version="1.0" encoding="utf-8"?>
 <w:numbering xmlns:wpc="http://schemas.microsoft.com/office/word/2010/wordprocessingCanvas" xmlns:mc="http://schemas.openxmlformats.org/markup-compatibility/2006" xmlns:o="urn:schemas-microsoft-com:office:office" xmlns:r="http://schemas.openxmlformats.org/officeDocument/2006/relationships" xmlns:m="http://schemas.openxmlformats.org/officeDocument/2006/math" xmlns:v="urn:schemas-microsoft-com:vml" xmlns:wp14="http://schemas.microsoft.com/office/word/2010/wordprocessingDrawing" xmlns:wp="http://schemas.openxmlformats.org/drawingml/2006/wordprocessingDrawing" xmlns:w10="urn:schemas-microsoft-com:office:word" xmlns:w="http://schemas.openxmlformats.org/wordprocessingml/2006/main" xmlns:w14="http://schemas.microsoft.com/office/word/2010/wordml" xmlns:wpg="http://schemas.microsoft.com/office/word/2010/wordprocessingGroup" xmlns:wpi="http://schemas.microsoft.com/office/word/2010/wordprocessingInk" xmlns:wne="http://schemas.microsoft.com/office/word/2006/wordml" xmlns:wps="http://schemas.microsoft.com/office/word/2010/wordprocessingShape" xmlns:wpsCustomData="http://www.wps.cn/officeDocument/2013/wpsCustomData" mc:Ignorable="w14 wp14">
   <w:abstractNum w:abstractNumId="0">
+    <w:nsid w:val="81CC59D9"/>
+    <w:multiLevelType w:val="multilevel"/>
+    <w:tmpl w:val="81CC59D9"/>
+    <w:lvl w:ilvl="0" w:tentative="0">
+      <w:start w:val="1"/>
+      <w:numFmt w:val="decimal"/>
+      <w:lvlText w:val="%1."/>
+      <w:lvlJc w:val="left"/>
+      <w:pPr>
+        <w:ind w:left="425" w:hanging="425"/>
+      </w:pPr>
+      <w:rPr>
+        <w:rFonts w:hint="default"/>
+      </w:rPr>
+    </w:lvl>
+    <w:lvl w:ilvl="1" w:tentative="0">
+      <w:start w:val="1"/>
+      <w:numFmt w:val="decimal"/>
+      <w:lvlText w:val="(%2)"/>
+      <w:lvlJc w:val="left"/>
+      <w:pPr>
+        <w:tabs>
+          <w:tab w:val="left" w:pos="840"/>
+        </w:tabs>
+        <w:ind w:left="840" w:leftChars="0" w:hanging="420" w:firstLineChars="0"/>
+      </w:pPr>
+      <w:rPr>
+        <w:rFonts w:hint="default"/>
+      </w:rPr>
+    </w:lvl>
+    <w:lvl w:ilvl="2" w:tentative="0">
+      <w:start w:val="1"/>
+      <w:numFmt w:val="decimalEnclosedCircleChinese"/>
+      <w:lvlText w:val="%3"/>
+      <w:lvlJc w:val="left"/>
+      <w:pPr>
+        <w:tabs>
+          <w:tab w:val="left" w:pos="1260"/>
+        </w:tabs>
+        <w:ind w:left="1260" w:leftChars="0" w:hanging="420" w:firstLineChars="0"/>
+      </w:pPr>
+      <w:rPr>
+        <w:rFonts w:hint="default"/>
+      </w:rPr>
+    </w:lvl>
+    <w:lvl w:ilvl="3" w:tentative="0">
+      <w:start w:val="1"/>
+      <w:numFmt w:val="decimal"/>
+      <w:lvlText w:val="%4)"/>
+      <w:lvlJc w:val="left"/>
+      <w:pPr>
+        <w:tabs>
+          <w:tab w:val="left" w:pos="1680"/>
+        </w:tabs>
+        <w:ind w:left="1680" w:leftChars="0" w:hanging="420" w:firstLineChars="0"/>
+      </w:pPr>
+      <w:rPr>
+        <w:rFonts w:hint="default"/>
+      </w:rPr>
+    </w:lvl>
+    <w:lvl w:ilvl="4" w:tentative="0">
+      <w:start w:val="1"/>
+      <w:numFmt w:val="lowerLetter"/>
+      <w:lvlText w:val="%5."/>
+      <w:lvlJc w:val="left"/>
+      <w:pPr>
+        <w:tabs>
+          <w:tab w:val="left" w:pos="2100"/>
+        </w:tabs>
+        <w:ind w:left="2100" w:leftChars="0" w:hanging="420" w:firstLineChars="0"/>
+      </w:pPr>
+      <w:rPr>
+        <w:rFonts w:hint="default"/>
+      </w:rPr>
+    </w:lvl>
+    <w:lvl w:ilvl="5" w:tentative="0">
+      <w:start w:val="1"/>
+      <w:numFmt w:val="lowerLetter"/>
+      <w:lvlText w:val="%6)"/>
+      <w:lvlJc w:val="left"/>
+      <w:pPr>
+        <w:tabs>
+          <w:tab w:val="left" w:pos="2520"/>
+        </w:tabs>
+        <w:ind w:left="2520" w:leftChars="0" w:hanging="420" w:firstLineChars="0"/>
+      </w:pPr>
+      <w:rPr>
+        <w:rFonts w:hint="default"/>
+      </w:rPr>
+    </w:lvl>
+    <w:lvl w:ilvl="6" w:tentative="0">
+      <w:start w:val="1"/>
+      <w:numFmt w:val="lowerRoman"/>
+      <w:lvlText w:val="%7."/>
+      <w:lvlJc w:val="left"/>
+      <w:pPr>
+        <w:tabs>
+          <w:tab w:val="left" w:pos="2940"/>
+        </w:tabs>
+        <w:ind w:left="2940" w:leftChars="0" w:hanging="420" w:firstLineChars="0"/>
+      </w:pPr>
+      <w:rPr>
+        <w:rFonts w:hint="default"/>
+      </w:rPr>
+    </w:lvl>
+    <w:lvl w:ilvl="7" w:tentative="0">
+      <w:start w:val="1"/>
+      <w:numFmt w:val="lowerRoman"/>
+      <w:lvlText w:val="%8)"/>
+      <w:lvlJc w:val="left"/>
+      <w:pPr>
+        <w:tabs>
+          <w:tab w:val="left" w:pos="3360"/>
+        </w:tabs>
+        <w:ind w:left="3360" w:leftChars="0" w:hanging="420" w:firstLineChars="0"/>
+      </w:pPr>
+      <w:rPr>
+        <w:rFonts w:hint="default"/>
+      </w:rPr>
+    </w:lvl>
+    <w:lvl w:ilvl="8" w:tentative="0">
+      <w:start w:val="1"/>
+      <w:numFmt w:val="lowerLetter"/>
+      <w:lvlText w:val="%9."/>
+      <w:lvlJc w:val="left"/>
+      <w:pPr>
+        <w:tabs>
+          <w:tab w:val="left" w:pos="3780"/>
+        </w:tabs>
+        <w:ind w:left="3780" w:leftChars="0" w:hanging="420" w:firstLineChars="0"/>
+      </w:pPr>
+      <w:rPr>
+        <w:rFonts w:hint="default"/>
+      </w:rPr>
+    </w:lvl>
+  </w:abstractNum>
+  <w:abstractNum w:abstractNumId="1">
+    <w:nsid w:val="83671450"/>
+    <w:multiLevelType w:val="singleLevel"/>
+    <w:tmpl w:val="83671450"/>
+    <w:lvl w:ilvl="0" w:tentative="0">
+      <w:start w:val="1"/>
+      <w:numFmt w:val="decimal"/>
+      <w:lvlText w:val="%1."/>
+      <w:lvlJc w:val="left"/>
+      <w:pPr>
+        <w:tabs>
+          <w:tab w:val="left" w:pos="420"/>
+        </w:tabs>
+        <w:ind w:left="845" w:hanging="425"/>
+      </w:pPr>
+      <w:rPr>
+        <w:rFonts w:hint="default"/>
+      </w:rPr>
+    </w:lvl>
+  </w:abstractNum>
+  <w:abstractNum w:abstractNumId="2">
+    <w:nsid w:val="89B32B33"/>
+    <w:multiLevelType w:val="singleLevel"/>
+    <w:tmpl w:val="89B32B33"/>
+    <w:lvl w:ilvl="0" w:tentative="0">
+      <w:start w:val="1"/>
+      <w:numFmt w:val="decimalEnclosedCircleChinese"/>
+      <w:suff w:val="nothing"/>
+      <w:lvlText w:val="%1　"/>
+      <w:lvlJc w:val="left"/>
+      <w:pPr>
+        <w:ind w:left="420" w:firstLine="400"/>
+      </w:pPr>
+      <w:rPr>
+        <w:rFonts w:hint="eastAsia"/>
+      </w:rPr>
+    </w:lvl>
+  </w:abstractNum>
+  <w:abstractNum w:abstractNumId="3">
     <w:nsid w:val="EC9A79BE"/>
     <w:multiLevelType w:val="singleLevel"/>
     <w:tmpl w:val="EC9A79BE"/>
@@ -7311,7 +7700,19 @@
       <w:lvlJc w:val="left"/>
     </w:lvl>
   </w:abstractNum>
-  <w:abstractNum w:abstractNumId="1">
+  <w:abstractNum w:abstractNumId="4">
+    <w:nsid w:val="193973BD"/>
+    <w:multiLevelType w:val="singleLevel"/>
+    <w:tmpl w:val="193973BD"/>
+    <w:lvl w:ilvl="0" w:tentative="0">
+      <w:start w:val="1"/>
+      <w:numFmt w:val="decimal"/>
+      <w:suff w:val="nothing"/>
+      <w:lvlText w:val="（%1）"/>
+      <w:lvlJc w:val="left"/>
+    </w:lvl>
+  </w:abstractNum>
+  <w:abstractNum w:abstractNumId="5">
     <w:nsid w:val="36076B88"/>
     <w:multiLevelType w:val="multilevel"/>
     <w:tmpl w:val="36076B88"/>
@@ -7425,7 +7826,25 @@
       </w:rPr>
     </w:lvl>
   </w:abstractNum>
-  <w:abstractNum w:abstractNumId="2">
+  <w:abstractNum w:abstractNumId="6">
+    <w:nsid w:val="74B57D5A"/>
+    <w:multiLevelType w:val="singleLevel"/>
+    <w:tmpl w:val="74B57D5A"/>
+    <w:lvl w:ilvl="0" w:tentative="0">
+      <w:start w:val="1"/>
+      <w:numFmt w:val="decimalEnclosedCircleChinese"/>
+      <w:suff w:val="nothing"/>
+      <w:lvlText w:val="%1　"/>
+      <w:lvlJc w:val="left"/>
+      <w:pPr>
+        <w:ind w:left="420" w:firstLine="400"/>
+      </w:pPr>
+      <w:rPr>
+        <w:rFonts w:hint="eastAsia"/>
+      </w:rPr>
+    </w:lvl>
+  </w:abstractNum>
+  <w:abstractNum w:abstractNumId="7">
     <w:nsid w:val="7D73012F"/>
     <w:multiLevelType w:val="multilevel"/>
     <w:tmpl w:val="7D73012F"/>
@@ -7512,13 +7931,28 @@
     </w:lvl>
   </w:abstractNum>
   <w:num w:numId="1">
+    <w:abstractNumId w:val="5"/>
+  </w:num>
+  <w:num w:numId="2">
+    <w:abstractNumId w:val="3"/>
+  </w:num>
+  <w:num w:numId="3">
     <w:abstractNumId w:val="1"/>
   </w:num>
-  <w:num w:numId="2">
+  <w:num w:numId="4">
     <w:abstractNumId w:val="0"/>
   </w:num>
-  <w:num w:numId="3">
+  <w:num w:numId="5">
+    <w:abstractNumId w:val="4"/>
+  </w:num>
+  <w:num w:numId="6">
     <w:abstractNumId w:val="2"/>
+  </w:num>
+  <w:num w:numId="7">
+    <w:abstractNumId w:val="6"/>
+  </w:num>
+  <w:num w:numId="8">
+    <w:abstractNumId w:val="7"/>
   </w:num>
 </w:numbering>
 </file>
@@ -7555,18 +7989,18 @@
     <w:lsdException w:uiPriority="99" w:name="index 9"/>
     <w:lsdException w:unhideWhenUsed="0" w:uiPriority="39" w:semiHidden="0" w:name="toc 1"/>
     <w:lsdException w:unhideWhenUsed="0" w:uiPriority="39" w:semiHidden="0" w:name="toc 2"/>
-    <w:lsdException w:unhideWhenUsed="0" w:uiPriority="39" w:semiHidden="0" w:name="toc 3"/>
-    <w:lsdException w:uiPriority="39" w:semiHidden="0" w:name="toc 4"/>
-    <w:lsdException w:uiPriority="39" w:semiHidden="0" w:name="toc 5"/>
+    <w:lsdException w:qFormat="1" w:unhideWhenUsed="0" w:uiPriority="39" w:semiHidden="0" w:name="toc 3"/>
+    <w:lsdException w:qFormat="1" w:uiPriority="39" w:semiHidden="0" w:name="toc 4"/>
+    <w:lsdException w:qFormat="1" w:uiPriority="39" w:semiHidden="0" w:name="toc 5"/>
     <w:lsdException w:uiPriority="39" w:semiHidden="0" w:name="toc 6"/>
-    <w:lsdException w:uiPriority="39" w:semiHidden="0" w:name="toc 7"/>
+    <w:lsdException w:qFormat="1" w:uiPriority="39" w:semiHidden="0" w:name="toc 7"/>
     <w:lsdException w:uiPriority="39" w:semiHidden="0" w:name="toc 8"/>
-    <w:lsdException w:uiPriority="39" w:semiHidden="0" w:name="toc 9"/>
+    <w:lsdException w:qFormat="1" w:uiPriority="39" w:semiHidden="0" w:name="toc 9"/>
     <w:lsdException w:qFormat="1" w:unhideWhenUsed="0" w:uiPriority="0" w:semiHidden="0" w:name="Normal Indent"/>
     <w:lsdException w:uiPriority="99" w:name="footnote text"/>
     <w:lsdException w:uiPriority="99" w:name="annotation text"/>
-    <w:lsdException w:unhideWhenUsed="0" w:uiPriority="99" w:semiHidden="0" w:name="header"/>
-    <w:lsdException w:unhideWhenUsed="0" w:uiPriority="99" w:semiHidden="0" w:name="footer"/>
+    <w:lsdException w:qFormat="1" w:unhideWhenUsed="0" w:uiPriority="99" w:semiHidden="0" w:name="header"/>
+    <w:lsdException w:qFormat="1" w:unhideWhenUsed="0" w:uiPriority="99" w:semiHidden="0" w:name="footer"/>
     <w:lsdException w:uiPriority="99" w:name="index heading"/>
     <w:lsdException w:qFormat="1" w:uiPriority="35" w:name="caption"/>
     <w:lsdException w:uiPriority="99" w:name="table of figures"/>
@@ -7575,7 +8009,7 @@
     <w:lsdException w:uiPriority="99" w:name="footnote reference"/>
     <w:lsdException w:uiPriority="99" w:name="annotation reference"/>
     <w:lsdException w:uiPriority="99" w:name="line number"/>
-    <w:lsdException w:unhideWhenUsed="0" w:uiPriority="99" w:semiHidden="0" w:name="page number"/>
+    <w:lsdException w:qFormat="1" w:unhideWhenUsed="0" w:uiPriority="99" w:semiHidden="0" w:name="page number"/>
     <w:lsdException w:uiPriority="99" w:name="endnote reference"/>
     <w:lsdException w:uiPriority="99" w:name="endnote text"/>
     <w:lsdException w:uiPriority="99" w:name="table of authorities"/>
@@ -7623,7 +8057,7 @@
     <w:lsdException w:uiPriority="99" w:name="FollowedHyperlink"/>
     <w:lsdException w:unhideWhenUsed="0" w:uiPriority="22" w:semiHidden="0" w:name="Strong"/>
     <w:lsdException w:unhideWhenUsed="0" w:uiPriority="20" w:semiHidden="0" w:name="Emphasis"/>
-    <w:lsdException w:uiPriority="99" w:name="Document Map"/>
+    <w:lsdException w:qFormat="1" w:uiPriority="99" w:name="Document Map"/>
     <w:lsdException w:uiPriority="99" w:name="Plain Text"/>
     <w:lsdException w:uiPriority="99" w:name="E-mail Signature"/>
     <w:lsdException w:uiPriority="99" w:name="Normal (Web)"/>
@@ -7637,7 +8071,7 @@
     <w:lsdException w:uiPriority="99" w:name="HTML Sample"/>
     <w:lsdException w:uiPriority="99" w:name="HTML Typewriter"/>
     <w:lsdException w:uiPriority="99" w:name="HTML Variable"/>
-    <w:lsdException w:uiPriority="99" w:name="Normal Table"/>
+    <w:lsdException w:qFormat="1" w:uiPriority="99" w:name="Normal Table"/>
     <w:lsdException w:uiPriority="99" w:name="annotation subject"/>
     <w:lsdException w:uiPriority="99" w:name="Table Simple 1"/>
     <w:lsdException w:uiPriority="99" w:name="Table Simple 2"/>
@@ -7681,7 +8115,7 @@
     <w:lsdException w:uiPriority="99" w:name="Table Web 1"/>
     <w:lsdException w:uiPriority="99" w:name="Table Web 2"/>
     <w:lsdException w:uiPriority="99" w:name="Table Web 3"/>
-    <w:lsdException w:uiPriority="99" w:name="Balloon Text"/>
+    <w:lsdException w:qFormat="1" w:uiPriority="99" w:name="Balloon Text"/>
     <w:lsdException w:qFormat="1" w:unhideWhenUsed="0" w:uiPriority="39" w:semiHidden="0" w:name="Table Grid"/>
     <w:lsdException w:uiPriority="99" w:name="Table Theme"/>
     <w:lsdException w:unhideWhenUsed="0" w:uiPriority="60" w:semiHidden="0" w:name="Light Shading"/>
@@ -7885,6 +8319,7 @@
     <w:name w:val="Normal Table"/>
     <w:semiHidden/>
     <w:unhideWhenUsed/>
+    <w:qFormat/>
     <w:uiPriority w:val="99"/>
     <w:tblPr>
       <w:tblCellMar>
@@ -7915,6 +8350,7 @@
     <w:basedOn w:val="3"/>
     <w:next w:val="3"/>
     <w:unhideWhenUsed/>
+    <w:qFormat/>
     <w:uiPriority w:val="39"/>
     <w:pPr>
       <w:ind w:left="1200"/>
@@ -7962,6 +8398,7 @@
     <w:link w:val="38"/>
     <w:semiHidden/>
     <w:unhideWhenUsed/>
+    <w:qFormat/>
     <w:uiPriority w:val="99"/>
     <w:rPr>
       <w:sz w:val="24"/>
@@ -7988,6 +8425,7 @@
     <w:basedOn w:val="3"/>
     <w:next w:val="3"/>
     <w:unhideWhenUsed/>
+    <w:qFormat/>
     <w:uiPriority w:val="39"/>
     <w:pPr>
       <w:ind w:left="800"/>
@@ -8004,6 +8442,7 @@
     <w:name w:val="toc 3"/>
     <w:basedOn w:val="3"/>
     <w:next w:val="3"/>
+    <w:qFormat/>
     <w:uiPriority w:val="39"/>
     <w:pPr>
       <w:ind w:left="400"/>
@@ -8039,6 +8478,7 @@
     <w:link w:val="35"/>
     <w:semiHidden/>
     <w:unhideWhenUsed/>
+    <w:qFormat/>
     <w:uiPriority w:val="99"/>
     <w:rPr>
       <w:sz w:val="18"/>
@@ -8049,6 +8489,7 @@
     <w:name w:val="footer"/>
     <w:basedOn w:val="3"/>
     <w:link w:val="33"/>
+    <w:qFormat/>
     <w:uiPriority w:val="99"/>
     <w:pPr>
       <w:tabs>
@@ -8066,6 +8507,7 @@
     <w:name w:val="header"/>
     <w:basedOn w:val="3"/>
     <w:link w:val="32"/>
+    <w:qFormat/>
     <w:uiPriority w:val="99"/>
     <w:pPr>
       <w:pBdr>
@@ -8108,6 +8550,7 @@
     <w:basedOn w:val="3"/>
     <w:next w:val="3"/>
     <w:unhideWhenUsed/>
+    <w:qFormat/>
     <w:uiPriority w:val="39"/>
     <w:pPr>
       <w:ind w:left="600"/>
@@ -8158,6 +8601,7 @@
     <w:basedOn w:val="3"/>
     <w:next w:val="3"/>
     <w:unhideWhenUsed/>
+    <w:qFormat/>
     <w:uiPriority w:val="39"/>
     <w:pPr>
       <w:ind w:left="1600"/>
@@ -8210,6 +8654,7 @@
   </w:style>
   <w:style w:type="character" w:styleId="27">
     <w:name w:val="page number"/>
+    <w:qFormat/>
     <w:uiPriority w:val="99"/>
     <w:rPr>
       <w:rFonts w:cs="Times New Roman"/>

</xml_diff>